<commit_message>
Se Pulieron los errores
</commit_message>
<xml_diff>
--- a/Documentacion/Analisis Canva.docx
+++ b/Documentacion/Analisis Canva.docx
@@ -351,14 +351,12 @@
               <w:ind w:right="632"/>
               <w:rPr>
                 <w:bCs/>
-                <w:highlight w:val="yellow"/>
                 <w:lang w:val="es-PE"/>
               </w:rPr>
             </w:pPr>
             <w:r>
               <w:rPr>
                 <w:bCs/>
-                <w:highlight w:val="yellow"/>
                 <w:lang w:val="es-PE"/>
               </w:rPr>
               <w:t>Crear una base de datos</w:t>
@@ -366,15 +364,13 @@
             <w:r>
               <w:rPr>
                 <w:bCs/>
-                <w:highlight w:val="yellow"/>
                 <w:lang w:val="es-PE"/>
               </w:rPr>
-              <w:t xml:space="preserve"> para registrar los ingresos diarios y las reservas</w:t>
-            </w:r>
-            <w:r>
-              <w:rPr>
-                <w:bCs/>
-                <w:highlight w:val="yellow"/>
+              <w:t xml:space="preserve"> para almacenar la reserva de mesas</w:t>
+            </w:r>
+            <w:r>
+              <w:rPr>
+                <w:bCs/>
                 <w:lang w:val="es-PE"/>
               </w:rPr>
               <w:t>.</w:t>
@@ -1011,15 +1007,6 @@
           <w:p>
             <w:pPr>
               <w:pStyle w:val="TableParagraph"/>
-              <w:ind w:right="632"/>
-              <w:rPr>
-                <w:b/>
-              </w:rPr>
-            </w:pPr>
-          </w:p>
-          <w:p>
-            <w:pPr>
-              <w:pStyle w:val="TableParagraph"/>
               <w:numPr>
                 <w:ilvl w:val="0"/>
                 <w:numId w:val="1"/>
@@ -1187,7 +1174,6 @@
               <w:rPr>
                 <w:b/>
               </w:rPr>
-              <w:lastRenderedPageBreak/>
               <w:t>ESTRUCTURA DE COSTOS</w:t>
             </w:r>
           </w:p>

</xml_diff>